<commit_message>
Nuevas capturas del proyecto
</commit_message>
<xml_diff>
--- a/DocumentacionAgendaJS.docx
+++ b/DocumentacionAgendaJS.docx
@@ -2143,6 +2143,155 @@
           <w:sz w:val="24"/>
         </w:rPr>
       </w:pPr>
+      <w:r>
+        <w:rPr>
+          <w:rFonts w:ascii="Arial" w:hAnsi="Arial" w:cs="Arial"/>
+          <w:noProof/>
+          <w:sz w:val="24"/>
+        </w:rPr>
+        <w:t>Busqueda por nombre</w:t>
+      </w:r>
+    </w:p>
+    <w:p>
+      <w:pPr>
+        <w:tabs>
+          <w:tab w:val="left" w:pos="5948"/>
+        </w:tabs>
+        <w:jc w:val="both"/>
+        <w:rPr>
+          <w:rFonts w:ascii="Arial" w:hAnsi="Arial" w:cs="Arial"/>
+          <w:noProof/>
+          <w:sz w:val="24"/>
+        </w:rPr>
+      </w:pPr>
+      <w:r>
+        <w:rPr>
+          <w:noProof/>
+        </w:rPr>
+        <w:drawing>
+          <wp:inline distT="0" distB="0" distL="0" distR="0" wp14:anchorId="5BEDD86D" wp14:editId="6C0E6A19">
+            <wp:extent cx="5400040" cy="3179445"/>
+            <wp:effectExtent l="0" t="0" r="0" b="1905"/>
+            <wp:docPr id="1661028955" name="Imagen 1" descr="Interfaz de usuario gráfica, Texto, Aplicación, Correo electrónico&#10;&#10;Descripción generada automáticamente"/>
+            <wp:cNvGraphicFramePr>
+              <a:graphicFrameLocks xmlns:a="http://schemas.openxmlformats.org/drawingml/2006/main" noChangeAspect="1"/>
+            </wp:cNvGraphicFramePr>
+            <a:graphic xmlns:a="http://schemas.openxmlformats.org/drawingml/2006/main">
+              <a:graphicData uri="http://schemas.openxmlformats.org/drawingml/2006/picture">
+                <pic:pic xmlns:pic="http://schemas.openxmlformats.org/drawingml/2006/picture">
+                  <pic:nvPicPr>
+                    <pic:cNvPr id="1661028955" name="Imagen 1" descr="Interfaz de usuario gráfica, Texto, Aplicación, Correo electrónico&#10;&#10;Descripción generada automáticamente"/>
+                    <pic:cNvPicPr/>
+                  </pic:nvPicPr>
+                  <pic:blipFill>
+                    <a:blip r:embed="rId11"/>
+                    <a:stretch>
+                      <a:fillRect/>
+                    </a:stretch>
+                  </pic:blipFill>
+                  <pic:spPr>
+                    <a:xfrm>
+                      <a:off x="0" y="0"/>
+                      <a:ext cx="5400040" cy="3179445"/>
+                    </a:xfrm>
+                    <a:prstGeom prst="rect">
+                      <a:avLst/>
+                    </a:prstGeom>
+                  </pic:spPr>
+                </pic:pic>
+              </a:graphicData>
+            </a:graphic>
+          </wp:inline>
+        </w:drawing>
+      </w:r>
+    </w:p>
+    <w:p>
+      <w:pPr>
+        <w:tabs>
+          <w:tab w:val="left" w:pos="5948"/>
+        </w:tabs>
+        <w:jc w:val="both"/>
+        <w:rPr>
+          <w:rFonts w:ascii="Arial" w:hAnsi="Arial" w:cs="Arial"/>
+          <w:noProof/>
+          <w:sz w:val="24"/>
+        </w:rPr>
+      </w:pPr>
+      <w:r>
+        <w:rPr>
+          <w:rFonts w:ascii="Arial" w:hAnsi="Arial" w:cs="Arial"/>
+          <w:noProof/>
+          <w:sz w:val="24"/>
+        </w:rPr>
+        <w:t>Busqueda po telefono</w:t>
+      </w:r>
+    </w:p>
+    <w:p>
+      <w:pPr>
+        <w:tabs>
+          <w:tab w:val="left" w:pos="5948"/>
+        </w:tabs>
+        <w:jc w:val="both"/>
+        <w:rPr>
+          <w:rFonts w:ascii="Arial" w:hAnsi="Arial" w:cs="Arial"/>
+          <w:noProof/>
+          <w:sz w:val="24"/>
+          <w:u w:val="single"/>
+        </w:rPr>
+      </w:pPr>
+      <w:r>
+        <w:rPr>
+          <w:noProof/>
+        </w:rPr>
+        <w:drawing>
+          <wp:inline distT="0" distB="0" distL="0" distR="0" wp14:anchorId="222D18F0" wp14:editId="4A6B1DB7">
+            <wp:extent cx="5400040" cy="2254885"/>
+            <wp:effectExtent l="0" t="0" r="0" b="0"/>
+            <wp:docPr id="498013299" name="Imagen 1" descr="Interfaz de usuario gráfica, Texto, Aplicación, Correo electrónico&#10;&#10;Descripción generada automáticamente"/>
+            <wp:cNvGraphicFramePr>
+              <a:graphicFrameLocks xmlns:a="http://schemas.openxmlformats.org/drawingml/2006/main" noChangeAspect="1"/>
+            </wp:cNvGraphicFramePr>
+            <a:graphic xmlns:a="http://schemas.openxmlformats.org/drawingml/2006/main">
+              <a:graphicData uri="http://schemas.openxmlformats.org/drawingml/2006/picture">
+                <pic:pic xmlns:pic="http://schemas.openxmlformats.org/drawingml/2006/picture">
+                  <pic:nvPicPr>
+                    <pic:cNvPr id="498013299" name="Imagen 1" descr="Interfaz de usuario gráfica, Texto, Aplicación, Correo electrónico&#10;&#10;Descripción generada automáticamente"/>
+                    <pic:cNvPicPr/>
+                  </pic:nvPicPr>
+                  <pic:blipFill>
+                    <a:blip r:embed="rId12"/>
+                    <a:stretch>
+                      <a:fillRect/>
+                    </a:stretch>
+                  </pic:blipFill>
+                  <pic:spPr>
+                    <a:xfrm>
+                      <a:off x="0" y="0"/>
+                      <a:ext cx="5400040" cy="2254885"/>
+                    </a:xfrm>
+                    <a:prstGeom prst="rect">
+                      <a:avLst/>
+                    </a:prstGeom>
+                  </pic:spPr>
+                </pic:pic>
+              </a:graphicData>
+            </a:graphic>
+          </wp:inline>
+        </w:drawing>
+      </w:r>
+    </w:p>
+    <w:p>
+      <w:pPr>
+        <w:tabs>
+          <w:tab w:val="left" w:pos="5948"/>
+        </w:tabs>
+        <w:jc w:val="both"/>
+        <w:rPr>
+          <w:rFonts w:ascii="Arial" w:hAnsi="Arial" w:cs="Arial"/>
+          <w:noProof/>
+          <w:sz w:val="24"/>
+        </w:rPr>
+      </w:pPr>
     </w:p>
     <w:p>
       <w:pPr>
@@ -2176,7 +2325,7 @@
                     <pic:cNvPicPr/>
                   </pic:nvPicPr>
                   <pic:blipFill>
-                    <a:blip r:embed="rId11"/>
+                    <a:blip r:embed="rId13"/>
                     <a:stretch>
                       <a:fillRect/>
                     </a:stretch>
@@ -2358,79 +2507,79 @@
           <w:noProof/>
           <w:sz w:val="24"/>
         </w:rPr>
+        <w:t xml:space="preserve">Lego pasamos al formulario agregar contacto </w:t>
+      </w:r>
+      <w:r>
+        <w:rPr>
+          <w:rFonts w:ascii="Arial" w:hAnsi="Arial" w:cs="Arial"/>
+          <w:noProof/>
+          <w:sz w:val="24"/>
+        </w:rPr>
+        <w:t>“</w:t>
+      </w:r>
+      <w:r>
+        <w:rPr>
+          <w:rFonts w:ascii="Arial" w:hAnsi="Arial" w:cs="Arial"/>
+          <w:noProof/>
+          <w:sz w:val="24"/>
+        </w:rPr>
+        <w:t>Agregar contacto</w:t>
+      </w:r>
+      <w:r>
+        <w:rPr>
+          <w:rFonts w:ascii="Arial" w:hAnsi="Arial" w:cs="Arial"/>
+          <w:noProof/>
+          <w:sz w:val="24"/>
+        </w:rPr>
+        <w:t>”.</w:t>
+      </w:r>
+    </w:p>
+    <w:p>
+      <w:pPr>
+        <w:tabs>
+          <w:tab w:val="left" w:pos="5948"/>
+        </w:tabs>
+        <w:jc w:val="both"/>
+        <w:rPr>
+          <w:rFonts w:ascii="Arial" w:hAnsi="Arial" w:cs="Arial"/>
+          <w:noProof/>
+          <w:sz w:val="24"/>
+        </w:rPr>
+      </w:pPr>
+      <w:r>
+        <w:rPr>
+          <w:rFonts w:ascii="Arial" w:hAnsi="Arial" w:cs="Arial"/>
+          <w:noProof/>
+          <w:sz w:val="24"/>
+        </w:rPr>
+        <w:t xml:space="preserve">En esta captura se apresia un formulario que cuenta con los campos de: Nombre Apellido Paterno, Apellido Materno, FechaNacimiento, Email, Direccion y Telefono. Y en la parte inferio izquierda de la pantalla contamos con boton de agregar contacto, </w:t>
+      </w:r>
+      <w:r>
+        <w:rPr>
+          <w:rFonts w:ascii="Arial" w:hAnsi="Arial" w:cs="Arial"/>
+          <w:noProof/>
+          <w:sz w:val="24"/>
+        </w:rPr>
+        <w:t>este ejecutara la accion de insertar un nuevo contacto a nuestra agenda.</w:t>
+      </w:r>
+    </w:p>
+    <w:p>
+      <w:pPr>
+        <w:tabs>
+          <w:tab w:val="left" w:pos="5948"/>
+        </w:tabs>
+        <w:jc w:val="both"/>
+        <w:rPr>
+          <w:rFonts w:ascii="Arial" w:hAnsi="Arial" w:cs="Arial"/>
+          <w:noProof/>
+          <w:sz w:val="24"/>
+        </w:rPr>
+      </w:pPr>
+      <w:r>
+        <w:rPr>
+          <w:noProof/>
+        </w:rPr>
         <w:lastRenderedPageBreak/>
-        <w:t xml:space="preserve">Lego pasamos al formulario agregar contacto </w:t>
-      </w:r>
-      <w:r>
-        <w:rPr>
-          <w:rFonts w:ascii="Arial" w:hAnsi="Arial" w:cs="Arial"/>
-          <w:noProof/>
-          <w:sz w:val="24"/>
-        </w:rPr>
-        <w:t>“</w:t>
-      </w:r>
-      <w:r>
-        <w:rPr>
-          <w:rFonts w:ascii="Arial" w:hAnsi="Arial" w:cs="Arial"/>
-          <w:noProof/>
-          <w:sz w:val="24"/>
-        </w:rPr>
-        <w:t>Agregar contacto</w:t>
-      </w:r>
-      <w:r>
-        <w:rPr>
-          <w:rFonts w:ascii="Arial" w:hAnsi="Arial" w:cs="Arial"/>
-          <w:noProof/>
-          <w:sz w:val="24"/>
-        </w:rPr>
-        <w:t>”.</w:t>
-      </w:r>
-    </w:p>
-    <w:p>
-      <w:pPr>
-        <w:tabs>
-          <w:tab w:val="left" w:pos="5948"/>
-        </w:tabs>
-        <w:jc w:val="both"/>
-        <w:rPr>
-          <w:rFonts w:ascii="Arial" w:hAnsi="Arial" w:cs="Arial"/>
-          <w:noProof/>
-          <w:sz w:val="24"/>
-        </w:rPr>
-      </w:pPr>
-      <w:r>
-        <w:rPr>
-          <w:rFonts w:ascii="Arial" w:hAnsi="Arial" w:cs="Arial"/>
-          <w:noProof/>
-          <w:sz w:val="24"/>
-        </w:rPr>
-        <w:t xml:space="preserve">En esta captura se apresia un formulario que cuenta con los campos de: Nombre Apellido Paterno, Apellido Materno, FechaNacimiento, Email, Direccion y Telefono. Y en la parte inferio izquierda de la pantalla contamos con boton de agregar contacto, </w:t>
-      </w:r>
-      <w:r>
-        <w:rPr>
-          <w:rFonts w:ascii="Arial" w:hAnsi="Arial" w:cs="Arial"/>
-          <w:noProof/>
-          <w:sz w:val="24"/>
-        </w:rPr>
-        <w:t>este ejecutara la accion de insertar un nuevo contacto a nuestra agenda.</w:t>
-      </w:r>
-    </w:p>
-    <w:p>
-      <w:pPr>
-        <w:tabs>
-          <w:tab w:val="left" w:pos="5948"/>
-        </w:tabs>
-        <w:jc w:val="both"/>
-        <w:rPr>
-          <w:rFonts w:ascii="Arial" w:hAnsi="Arial" w:cs="Arial"/>
-          <w:noProof/>
-          <w:sz w:val="24"/>
-        </w:rPr>
-      </w:pPr>
-      <w:r>
-        <w:rPr>
-          <w:noProof/>
-        </w:rPr>
         <w:drawing>
           <wp:inline distT="0" distB="0" distL="0" distR="0" wp14:anchorId="5B5A07E3" wp14:editId="34A7ACD3">
             <wp:extent cx="4305300" cy="2047346"/>
@@ -2447,7 +2596,7 @@
                     <pic:cNvPicPr/>
                   </pic:nvPicPr>
                   <pic:blipFill>
-                    <a:blip r:embed="rId12"/>
+                    <a:blip r:embed="rId14"/>
                     <a:stretch>
                       <a:fillRect/>
                     </a:stretch>
@@ -2516,7 +2665,7 @@
                     <pic:cNvPicPr/>
                   </pic:nvPicPr>
                   <pic:blipFill>
-                    <a:blip r:embed="rId13"/>
+                    <a:blip r:embed="rId15"/>
                     <a:stretch>
                       <a:fillRect/>
                     </a:stretch>
@@ -2568,16 +2717,7 @@
           <w:noProof/>
           <w:sz w:val="24"/>
         </w:rPr>
-        <w:t xml:space="preserve">Seguidamente tenemos la opcion de busqueda, esta generar una lista de todos los contactos agregados, tambien se realizara una busqueda por nombre o </w:t>
-      </w:r>
-      <w:r>
-        <w:rPr>
-          <w:rFonts w:ascii="Arial" w:hAnsi="Arial" w:cs="Arial"/>
-          <w:noProof/>
-          <w:sz w:val="24"/>
-        </w:rPr>
-        <w:lastRenderedPageBreak/>
-        <w:t>Telefono</w:t>
+        <w:t>Seguidamente tenemos la opcion de busqueda, esta generar una lista de todos los contactos agregados, tambien se realizara una busqueda por nombre o Telefono</w:t>
       </w:r>
       <w:r>
         <w:rPr>
@@ -2599,7 +2739,7 @@
                     <pic:cNvPicPr/>
                   </pic:nvPicPr>
                   <pic:blipFill>
-                    <a:blip r:embed="rId14"/>
+                    <a:blip r:embed="rId16"/>
                     <a:stretch>
                       <a:fillRect/>
                     </a:stretch>
@@ -2673,6 +2813,7 @@
           <w:rFonts w:ascii="Arial" w:hAnsi="Arial" w:cs="Arial"/>
           <w:sz w:val="24"/>
         </w:rPr>
+        <w:lastRenderedPageBreak/>
         <w:t>Todo lo que tiene que ver con estructuras, puede parecer difícil en un principio, sin embargo, cuando se pone en práctica toda aquella teoría supuestamente aburrida, todo cambia, hasta la forma de pensar, de cómo se crean objetos, de cómo se almacena la información con respecto a los espacios de memoria establecidos; existen muchas curiosidades que aún se están investigando, sabemos que esta aplicación se puede mejorar.</w:t>
       </w:r>
     </w:p>
@@ -2894,7 +3035,6 @@
           <w:b/>
           <w:sz w:val="24"/>
         </w:rPr>
-        <w:lastRenderedPageBreak/>
         <w:t>CONCLUSIÓN</w:t>
       </w:r>
     </w:p>
@@ -2974,7 +3114,7 @@
       </w:pPr>
     </w:p>
     <w:sectPr>
-      <w:headerReference w:type="default" r:id="rId15"/>
+      <w:headerReference w:type="default" r:id="rId17"/>
       <w:pgSz w:w="11906" w:h="16838"/>
       <w:pgMar w:top="1417" w:right="1701" w:bottom="1417" w:left="1701" w:header="708" w:footer="708" w:gutter="0"/>
       <w:cols w:space="708"/>
@@ -3093,7 +3233,7 @@
         <v:path o:extrusionok="f" gradientshapeok="t" o:connecttype="rect"/>
         <o:lock v:ext="edit" aspectratio="t"/>
       </v:shapetype>
-      <v:shape id="_x0000_i1056" type="#_x0000_t75" style="width:11.4pt;height:11.4pt" o:bullet="t">
+      <v:shape id="_x0000_i1032" type="#_x0000_t75" style="width:11.4pt;height:11.4pt" o:bullet="t">
         <v:imagedata r:id="rId1" o:title="mso2A53"/>
       </v:shape>
     </w:pict>

</xml_diff>

<commit_message>
Modificacion de la ventana busqueda
</commit_message>
<xml_diff>
--- a/DocumentacionAgendaJS.docx
+++ b/DocumentacionAgendaJS.docx
@@ -2088,6 +2088,7 @@
           <w:rFonts w:ascii="Arial" w:hAnsi="Arial" w:cs="Arial"/>
           <w:noProof/>
           <w:sz w:val="24"/>
+          <w:u w:val="single"/>
         </w:rPr>
       </w:pPr>
       <w:r>
@@ -2143,6 +2144,474 @@
           <w:sz w:val="24"/>
         </w:rPr>
       </w:pPr>
+    </w:p>
+    <w:p>
+      <w:pPr>
+        <w:tabs>
+          <w:tab w:val="left" w:pos="5948"/>
+        </w:tabs>
+        <w:jc w:val="both"/>
+        <w:rPr>
+          <w:rFonts w:ascii="Arial" w:hAnsi="Arial" w:cs="Arial"/>
+          <w:noProof/>
+          <w:sz w:val="24"/>
+        </w:rPr>
+      </w:pPr>
+      <w:r>
+        <w:rPr>
+          <w:noProof/>
+        </w:rPr>
+        <w:drawing>
+          <wp:inline distT="0" distB="0" distL="0" distR="0" wp14:anchorId="0977FECF" wp14:editId="5B4ABEE9">
+            <wp:extent cx="5400040" cy="2884170"/>
+            <wp:effectExtent l="0" t="0" r="0" b="0"/>
+            <wp:docPr id="1297549032" name="Imagen 1" descr="Interfaz de usuario gráfica, Texto, Aplicación&#10;&#10;Descripción generada automáticamente"/>
+            <wp:cNvGraphicFramePr>
+              <a:graphicFrameLocks xmlns:a="http://schemas.openxmlformats.org/drawingml/2006/main" noChangeAspect="1"/>
+            </wp:cNvGraphicFramePr>
+            <a:graphic xmlns:a="http://schemas.openxmlformats.org/drawingml/2006/main">
+              <a:graphicData uri="http://schemas.openxmlformats.org/drawingml/2006/picture">
+                <pic:pic xmlns:pic="http://schemas.openxmlformats.org/drawingml/2006/picture">
+                  <pic:nvPicPr>
+                    <pic:cNvPr id="1297549032" name="Imagen 1" descr="Interfaz de usuario gráfica, Texto, Aplicación&#10;&#10;Descripción generada automáticamente"/>
+                    <pic:cNvPicPr/>
+                  </pic:nvPicPr>
+                  <pic:blipFill>
+                    <a:blip r:embed="rId11"/>
+                    <a:stretch>
+                      <a:fillRect/>
+                    </a:stretch>
+                  </pic:blipFill>
+                  <pic:spPr>
+                    <a:xfrm>
+                      <a:off x="0" y="0"/>
+                      <a:ext cx="5400040" cy="2884170"/>
+                    </a:xfrm>
+                    <a:prstGeom prst="rect">
+                      <a:avLst/>
+                    </a:prstGeom>
+                  </pic:spPr>
+                </pic:pic>
+              </a:graphicData>
+            </a:graphic>
+          </wp:inline>
+        </w:drawing>
+      </w:r>
+    </w:p>
+    <w:p>
+      <w:pPr>
+        <w:tabs>
+          <w:tab w:val="left" w:pos="5948"/>
+        </w:tabs>
+        <w:jc w:val="both"/>
+        <w:rPr>
+          <w:rFonts w:ascii="Arial" w:hAnsi="Arial" w:cs="Arial"/>
+          <w:noProof/>
+          <w:sz w:val="24"/>
+        </w:rPr>
+      </w:pPr>
+    </w:p>
+    <w:p>
+      <w:pPr>
+        <w:tabs>
+          <w:tab w:val="left" w:pos="5948"/>
+        </w:tabs>
+        <w:jc w:val="both"/>
+        <w:rPr>
+          <w:rFonts w:ascii="Arial" w:hAnsi="Arial" w:cs="Arial"/>
+          <w:noProof/>
+          <w:sz w:val="24"/>
+        </w:rPr>
+      </w:pPr>
+    </w:p>
+    <w:p>
+      <w:pPr>
+        <w:tabs>
+          <w:tab w:val="left" w:pos="5948"/>
+        </w:tabs>
+        <w:jc w:val="both"/>
+        <w:rPr>
+          <w:rFonts w:ascii="Arial" w:hAnsi="Arial" w:cs="Arial"/>
+          <w:noProof/>
+          <w:sz w:val="24"/>
+        </w:rPr>
+      </w:pPr>
+    </w:p>
+    <w:p>
+      <w:pPr>
+        <w:tabs>
+          <w:tab w:val="left" w:pos="5948"/>
+        </w:tabs>
+        <w:jc w:val="both"/>
+        <w:rPr>
+          <w:rFonts w:ascii="Arial" w:hAnsi="Arial" w:cs="Arial"/>
+          <w:noProof/>
+          <w:sz w:val="24"/>
+        </w:rPr>
+      </w:pPr>
+    </w:p>
+    <w:p>
+      <w:pPr>
+        <w:tabs>
+          <w:tab w:val="left" w:pos="5948"/>
+        </w:tabs>
+        <w:jc w:val="both"/>
+        <w:rPr>
+          <w:rFonts w:ascii="Arial" w:hAnsi="Arial" w:cs="Arial"/>
+          <w:noProof/>
+          <w:sz w:val="24"/>
+        </w:rPr>
+      </w:pPr>
+    </w:p>
+    <w:p>
+      <w:pPr>
+        <w:tabs>
+          <w:tab w:val="left" w:pos="5948"/>
+        </w:tabs>
+        <w:jc w:val="both"/>
+        <w:rPr>
+          <w:rFonts w:ascii="Arial" w:hAnsi="Arial" w:cs="Arial"/>
+          <w:noProof/>
+          <w:sz w:val="24"/>
+        </w:rPr>
+      </w:pPr>
+    </w:p>
+    <w:p>
+      <w:pPr>
+        <w:tabs>
+          <w:tab w:val="left" w:pos="5948"/>
+        </w:tabs>
+        <w:jc w:val="both"/>
+        <w:rPr>
+          <w:rFonts w:ascii="Arial" w:hAnsi="Arial" w:cs="Arial"/>
+          <w:noProof/>
+          <w:sz w:val="24"/>
+        </w:rPr>
+      </w:pPr>
+    </w:p>
+    <w:p>
+      <w:pPr>
+        <w:tabs>
+          <w:tab w:val="left" w:pos="5948"/>
+        </w:tabs>
+        <w:jc w:val="both"/>
+        <w:rPr>
+          <w:rFonts w:ascii="Arial" w:hAnsi="Arial" w:cs="Arial"/>
+          <w:noProof/>
+          <w:sz w:val="24"/>
+        </w:rPr>
+      </w:pPr>
+    </w:p>
+    <w:p>
+      <w:pPr>
+        <w:tabs>
+          <w:tab w:val="left" w:pos="5948"/>
+        </w:tabs>
+        <w:jc w:val="both"/>
+        <w:rPr>
+          <w:rFonts w:ascii="Arial" w:hAnsi="Arial" w:cs="Arial"/>
+          <w:noProof/>
+          <w:sz w:val="24"/>
+        </w:rPr>
+      </w:pPr>
+    </w:p>
+    <w:p>
+      <w:pPr>
+        <w:tabs>
+          <w:tab w:val="left" w:pos="5948"/>
+        </w:tabs>
+        <w:jc w:val="both"/>
+        <w:rPr>
+          <w:rFonts w:ascii="Arial" w:hAnsi="Arial" w:cs="Arial"/>
+          <w:noProof/>
+          <w:sz w:val="24"/>
+        </w:rPr>
+      </w:pPr>
+    </w:p>
+    <w:p>
+      <w:pPr>
+        <w:tabs>
+          <w:tab w:val="left" w:pos="5948"/>
+        </w:tabs>
+        <w:jc w:val="both"/>
+        <w:rPr>
+          <w:rFonts w:ascii="Arial" w:hAnsi="Arial" w:cs="Arial"/>
+          <w:noProof/>
+          <w:sz w:val="24"/>
+        </w:rPr>
+      </w:pPr>
+    </w:p>
+    <w:p>
+      <w:pPr>
+        <w:tabs>
+          <w:tab w:val="left" w:pos="5948"/>
+        </w:tabs>
+        <w:jc w:val="both"/>
+        <w:rPr>
+          <w:rFonts w:ascii="Arial" w:hAnsi="Arial" w:cs="Arial"/>
+          <w:noProof/>
+          <w:sz w:val="24"/>
+        </w:rPr>
+      </w:pPr>
+      <w:r>
+        <w:rPr>
+          <w:rFonts w:ascii="Arial" w:hAnsi="Arial" w:cs="Arial"/>
+          <w:noProof/>
+          <w:sz w:val="24"/>
+        </w:rPr>
+        <w:lastRenderedPageBreak/>
+        <w:t xml:space="preserve">Lego pasamos al formulario agregar contacto </w:t>
+      </w:r>
+      <w:r>
+        <w:rPr>
+          <w:rFonts w:ascii="Arial" w:hAnsi="Arial" w:cs="Arial"/>
+          <w:noProof/>
+          <w:sz w:val="24"/>
+        </w:rPr>
+        <w:t>“</w:t>
+      </w:r>
+      <w:r>
+        <w:rPr>
+          <w:rFonts w:ascii="Arial" w:hAnsi="Arial" w:cs="Arial"/>
+          <w:noProof/>
+          <w:sz w:val="24"/>
+        </w:rPr>
+        <w:t>Agregar contacto</w:t>
+      </w:r>
+      <w:r>
+        <w:rPr>
+          <w:rFonts w:ascii="Arial" w:hAnsi="Arial" w:cs="Arial"/>
+          <w:noProof/>
+          <w:sz w:val="24"/>
+        </w:rPr>
+        <w:t>”.</w:t>
+      </w:r>
+    </w:p>
+    <w:p>
+      <w:pPr>
+        <w:tabs>
+          <w:tab w:val="left" w:pos="5948"/>
+        </w:tabs>
+        <w:jc w:val="both"/>
+        <w:rPr>
+          <w:rFonts w:ascii="Arial" w:hAnsi="Arial" w:cs="Arial"/>
+          <w:noProof/>
+          <w:sz w:val="24"/>
+        </w:rPr>
+      </w:pPr>
+      <w:r>
+        <w:rPr>
+          <w:rFonts w:ascii="Arial" w:hAnsi="Arial" w:cs="Arial"/>
+          <w:noProof/>
+          <w:sz w:val="24"/>
+        </w:rPr>
+        <w:t xml:space="preserve">En esta captura se apresia un formulario que cuenta con los campos de: Nombre Apellido Paterno, Apellido Materno, FechaNacimiento, Email, Direccion y Telefono. Y en la parte inferio izquierda de la pantalla contamos con boton de agregar contacto, </w:t>
+      </w:r>
+      <w:r>
+        <w:rPr>
+          <w:rFonts w:ascii="Arial" w:hAnsi="Arial" w:cs="Arial"/>
+          <w:noProof/>
+          <w:sz w:val="24"/>
+        </w:rPr>
+        <w:t>este ejecutara la accion de insertar un nuevo contacto a nuestra agenda.</w:t>
+      </w:r>
+    </w:p>
+    <w:p>
+      <w:pPr>
+        <w:tabs>
+          <w:tab w:val="left" w:pos="5948"/>
+        </w:tabs>
+        <w:jc w:val="both"/>
+        <w:rPr>
+          <w:rFonts w:ascii="Arial" w:hAnsi="Arial" w:cs="Arial"/>
+          <w:noProof/>
+          <w:sz w:val="24"/>
+        </w:rPr>
+      </w:pPr>
+      <w:r>
+        <w:rPr>
+          <w:noProof/>
+        </w:rPr>
+        <w:drawing>
+          <wp:inline distT="0" distB="0" distL="0" distR="0" wp14:anchorId="5B5A07E3" wp14:editId="34A7ACD3">
+            <wp:extent cx="4305300" cy="2047346"/>
+            <wp:effectExtent l="0" t="0" r="0" b="0"/>
+            <wp:docPr id="1873541072" name="Imagen 1"/>
+            <wp:cNvGraphicFramePr>
+              <a:graphicFrameLocks xmlns:a="http://schemas.openxmlformats.org/drawingml/2006/main" noChangeAspect="1"/>
+            </wp:cNvGraphicFramePr>
+            <a:graphic xmlns:a="http://schemas.openxmlformats.org/drawingml/2006/main">
+              <a:graphicData uri="http://schemas.openxmlformats.org/drawingml/2006/picture">
+                <pic:pic xmlns:pic="http://schemas.openxmlformats.org/drawingml/2006/picture">
+                  <pic:nvPicPr>
+                    <pic:cNvPr id="1873541072" name=""/>
+                    <pic:cNvPicPr/>
+                  </pic:nvPicPr>
+                  <pic:blipFill>
+                    <a:blip r:embed="rId12"/>
+                    <a:stretch>
+                      <a:fillRect/>
+                    </a:stretch>
+                  </pic:blipFill>
+                  <pic:spPr>
+                    <a:xfrm>
+                      <a:off x="0" y="0"/>
+                      <a:ext cx="4312057" cy="2050559"/>
+                    </a:xfrm>
+                    <a:prstGeom prst="rect">
+                      <a:avLst/>
+                    </a:prstGeom>
+                  </pic:spPr>
+                </pic:pic>
+              </a:graphicData>
+            </a:graphic>
+          </wp:inline>
+        </w:drawing>
+      </w:r>
+    </w:p>
+    <w:p>
+      <w:pPr>
+        <w:tabs>
+          <w:tab w:val="left" w:pos="5948"/>
+        </w:tabs>
+        <w:jc w:val="both"/>
+        <w:rPr>
+          <w:rFonts w:ascii="Arial" w:hAnsi="Arial" w:cs="Arial"/>
+          <w:noProof/>
+          <w:sz w:val="24"/>
+        </w:rPr>
+      </w:pPr>
+      <w:r>
+        <w:rPr>
+          <w:rFonts w:ascii="Arial" w:hAnsi="Arial" w:cs="Arial"/>
+          <w:noProof/>
+          <w:sz w:val="24"/>
+        </w:rPr>
+        <w:t>Cuando le demos click en el boton agregar, este nos mostrara un cuadro con el contacto agregado.</w:t>
+      </w:r>
+      <w:r>
+        <w:rPr>
+          <w:rFonts w:ascii="Arial" w:hAnsi="Arial" w:cs="Arial"/>
+          <w:noProof/>
+          <w:sz w:val="24"/>
+        </w:rPr>
+        <w:br/>
+      </w:r>
+      <w:r>
+        <w:rPr>
+          <w:noProof/>
+        </w:rPr>
+        <w:drawing>
+          <wp:inline distT="0" distB="0" distL="0" distR="0" wp14:anchorId="22D9FC30" wp14:editId="48BBFAEE">
+            <wp:extent cx="5400040" cy="1969770"/>
+            <wp:effectExtent l="0" t="0" r="0" b="0"/>
+            <wp:docPr id="2015778324" name="Imagen 1" descr="Interfaz de usuario gráfica, Texto, Aplicación&#10;&#10;Descripción generada automáticamente"/>
+            <wp:cNvGraphicFramePr>
+              <a:graphicFrameLocks xmlns:a="http://schemas.openxmlformats.org/drawingml/2006/main" noChangeAspect="1"/>
+            </wp:cNvGraphicFramePr>
+            <a:graphic xmlns:a="http://schemas.openxmlformats.org/drawingml/2006/main">
+              <a:graphicData uri="http://schemas.openxmlformats.org/drawingml/2006/picture">
+                <pic:pic xmlns:pic="http://schemas.openxmlformats.org/drawingml/2006/picture">
+                  <pic:nvPicPr>
+                    <pic:cNvPr id="2015778324" name="Imagen 1" descr="Interfaz de usuario gráfica, Texto, Aplicación&#10;&#10;Descripción generada automáticamente"/>
+                    <pic:cNvPicPr/>
+                  </pic:nvPicPr>
+                  <pic:blipFill>
+                    <a:blip r:embed="rId13"/>
+                    <a:stretch>
+                      <a:fillRect/>
+                    </a:stretch>
+                  </pic:blipFill>
+                  <pic:spPr>
+                    <a:xfrm>
+                      <a:off x="0" y="0"/>
+                      <a:ext cx="5400040" cy="1969770"/>
+                    </a:xfrm>
+                    <a:prstGeom prst="rect">
+                      <a:avLst/>
+                    </a:prstGeom>
+                  </pic:spPr>
+                </pic:pic>
+              </a:graphicData>
+            </a:graphic>
+          </wp:inline>
+        </w:drawing>
+      </w:r>
+    </w:p>
+    <w:p>
+      <w:pPr>
+        <w:tabs>
+          <w:tab w:val="left" w:pos="5948"/>
+        </w:tabs>
+        <w:jc w:val="both"/>
+        <w:rPr>
+          <w:rFonts w:ascii="Arial" w:hAnsi="Arial" w:cs="Arial"/>
+          <w:noProof/>
+          <w:sz w:val="24"/>
+        </w:rPr>
+      </w:pPr>
+    </w:p>
+    <w:p>
+      <w:pPr>
+        <w:tabs>
+          <w:tab w:val="left" w:pos="5948"/>
+        </w:tabs>
+        <w:jc w:val="both"/>
+        <w:rPr>
+          <w:rFonts w:ascii="Arial" w:hAnsi="Arial" w:cs="Arial"/>
+          <w:noProof/>
+          <w:sz w:val="24"/>
+        </w:rPr>
+      </w:pPr>
+      <w:r>
+        <w:rPr>
+          <w:rFonts w:ascii="Arial" w:hAnsi="Arial" w:cs="Arial"/>
+          <w:noProof/>
+          <w:sz w:val="24"/>
+        </w:rPr>
+        <w:t>Seguidamente tenemos la opcion de busqueda, esta generar una lista de todos los contactos agregados, tambien se realizara una busqueda por nombre o Telefono</w:t>
+      </w:r>
+      <w:r>
+        <w:rPr>
+          <w:noProof/>
+        </w:rPr>
+        <w:lastRenderedPageBreak/>
+        <w:drawing>
+          <wp:inline distT="0" distB="0" distL="0" distR="0" wp14:anchorId="18BBB1A4" wp14:editId="1F1FBB60">
+            <wp:extent cx="5400040" cy="2273300"/>
+            <wp:effectExtent l="0" t="0" r="0" b="0"/>
+            <wp:docPr id="402196899" name="Imagen 1" descr="Interfaz de usuario gráfica, Texto, Aplicación, Correo electrónico&#10;&#10;Descripción generada automáticamente"/>
+            <wp:cNvGraphicFramePr>
+              <a:graphicFrameLocks xmlns:a="http://schemas.openxmlformats.org/drawingml/2006/main" noChangeAspect="1"/>
+            </wp:cNvGraphicFramePr>
+            <a:graphic xmlns:a="http://schemas.openxmlformats.org/drawingml/2006/main">
+              <a:graphicData uri="http://schemas.openxmlformats.org/drawingml/2006/picture">
+                <pic:pic xmlns:pic="http://schemas.openxmlformats.org/drawingml/2006/picture">
+                  <pic:nvPicPr>
+                    <pic:cNvPr id="402196899" name="Imagen 1" descr="Interfaz de usuario gráfica, Texto, Aplicación, Correo electrónico&#10;&#10;Descripción generada automáticamente"/>
+                    <pic:cNvPicPr/>
+                  </pic:nvPicPr>
+                  <pic:blipFill>
+                    <a:blip r:embed="rId14"/>
+                    <a:stretch>
+                      <a:fillRect/>
+                    </a:stretch>
+                  </pic:blipFill>
+                  <pic:spPr>
+                    <a:xfrm>
+                      <a:off x="0" y="0"/>
+                      <a:ext cx="5400040" cy="2273300"/>
+                    </a:xfrm>
+                    <a:prstGeom prst="rect">
+                      <a:avLst/>
+                    </a:prstGeom>
+                  </pic:spPr>
+                </pic:pic>
+              </a:graphicData>
+            </a:graphic>
+          </wp:inline>
+        </w:drawing>
+      </w:r>
       <w:r>
         <w:rPr>
           <w:rFonts w:ascii="Arial" w:hAnsi="Arial" w:cs="Arial"/>
@@ -2169,7 +2638,7 @@
           <w:noProof/>
         </w:rPr>
         <w:drawing>
-          <wp:inline distT="0" distB="0" distL="0" distR="0" wp14:anchorId="5BEDD86D" wp14:editId="6C0E6A19">
+          <wp:inline distT="0" distB="0" distL="0" distR="0" wp14:anchorId="2CBC8D8B" wp14:editId="588EC8EA">
             <wp:extent cx="5400040" cy="3179445"/>
             <wp:effectExtent l="0" t="0" r="0" b="1905"/>
             <wp:docPr id="1661028955" name="Imagen 1" descr="Interfaz de usuario gráfica, Texto, Aplicación, Correo electrónico&#10;&#10;Descripción generada automáticamente"/>
@@ -2184,7 +2653,7 @@
                     <pic:cNvPicPr/>
                   </pic:nvPicPr>
                   <pic:blipFill>
-                    <a:blip r:embed="rId11"/>
+                    <a:blip r:embed="rId15"/>
                     <a:stretch>
                       <a:fillRect/>
                     </a:stretch>
@@ -2204,19 +2673,6 @@
           </wp:inline>
         </w:drawing>
       </w:r>
-    </w:p>
-    <w:p>
-      <w:pPr>
-        <w:tabs>
-          <w:tab w:val="left" w:pos="5948"/>
-        </w:tabs>
-        <w:jc w:val="both"/>
-        <w:rPr>
-          <w:rFonts w:ascii="Arial" w:hAnsi="Arial" w:cs="Arial"/>
-          <w:noProof/>
-          <w:sz w:val="24"/>
-        </w:rPr>
-      </w:pPr>
       <w:r>
         <w:rPr>
           <w:rFonts w:ascii="Arial" w:hAnsi="Arial" w:cs="Arial"/>
@@ -2244,7 +2700,7 @@
           <w:noProof/>
         </w:rPr>
         <w:drawing>
-          <wp:inline distT="0" distB="0" distL="0" distR="0" wp14:anchorId="222D18F0" wp14:editId="4A6B1DB7">
+          <wp:inline distT="0" distB="0" distL="0" distR="0" wp14:anchorId="78BE946B" wp14:editId="4250BDCA">
             <wp:extent cx="5400040" cy="2254885"/>
             <wp:effectExtent l="0" t="0" r="0" b="0"/>
             <wp:docPr id="498013299" name="Imagen 1" descr="Interfaz de usuario gráfica, Texto, Aplicación, Correo electrónico&#10;&#10;Descripción generada automáticamente"/>
@@ -2259,7 +2715,7 @@
                     <pic:cNvPicPr/>
                   </pic:nvPicPr>
                   <pic:blipFill>
-                    <a:blip r:embed="rId12"/>
+                    <a:blip r:embed="rId16"/>
                     <a:stretch>
                       <a:fillRect/>
                     </a:stretch>
@@ -2305,473 +2761,6 @@
           <w:sz w:val="24"/>
         </w:rPr>
       </w:pPr>
-      <w:r>
-        <w:rPr>
-          <w:noProof/>
-        </w:rPr>
-        <w:drawing>
-          <wp:inline distT="0" distB="0" distL="0" distR="0" wp14:anchorId="0977FECF" wp14:editId="5B4ABEE9">
-            <wp:extent cx="5400040" cy="2884170"/>
-            <wp:effectExtent l="0" t="0" r="0" b="0"/>
-            <wp:docPr id="1297549032" name="Imagen 1" descr="Interfaz de usuario gráfica, Texto, Aplicación&#10;&#10;Descripción generada automáticamente"/>
-            <wp:cNvGraphicFramePr>
-              <a:graphicFrameLocks xmlns:a="http://schemas.openxmlformats.org/drawingml/2006/main" noChangeAspect="1"/>
-            </wp:cNvGraphicFramePr>
-            <a:graphic xmlns:a="http://schemas.openxmlformats.org/drawingml/2006/main">
-              <a:graphicData uri="http://schemas.openxmlformats.org/drawingml/2006/picture">
-                <pic:pic xmlns:pic="http://schemas.openxmlformats.org/drawingml/2006/picture">
-                  <pic:nvPicPr>
-                    <pic:cNvPr id="1297549032" name="Imagen 1" descr="Interfaz de usuario gráfica, Texto, Aplicación&#10;&#10;Descripción generada automáticamente"/>
-                    <pic:cNvPicPr/>
-                  </pic:nvPicPr>
-                  <pic:blipFill>
-                    <a:blip r:embed="rId13"/>
-                    <a:stretch>
-                      <a:fillRect/>
-                    </a:stretch>
-                  </pic:blipFill>
-                  <pic:spPr>
-                    <a:xfrm>
-                      <a:off x="0" y="0"/>
-                      <a:ext cx="5400040" cy="2884170"/>
-                    </a:xfrm>
-                    <a:prstGeom prst="rect">
-                      <a:avLst/>
-                    </a:prstGeom>
-                  </pic:spPr>
-                </pic:pic>
-              </a:graphicData>
-            </a:graphic>
-          </wp:inline>
-        </w:drawing>
-      </w:r>
-    </w:p>
-    <w:p>
-      <w:pPr>
-        <w:tabs>
-          <w:tab w:val="left" w:pos="5948"/>
-        </w:tabs>
-        <w:jc w:val="both"/>
-        <w:rPr>
-          <w:rFonts w:ascii="Arial" w:hAnsi="Arial" w:cs="Arial"/>
-          <w:noProof/>
-          <w:sz w:val="24"/>
-        </w:rPr>
-      </w:pPr>
-    </w:p>
-    <w:p>
-      <w:pPr>
-        <w:tabs>
-          <w:tab w:val="left" w:pos="5948"/>
-        </w:tabs>
-        <w:jc w:val="both"/>
-        <w:rPr>
-          <w:rFonts w:ascii="Arial" w:hAnsi="Arial" w:cs="Arial"/>
-          <w:noProof/>
-          <w:sz w:val="24"/>
-        </w:rPr>
-      </w:pPr>
-    </w:p>
-    <w:p>
-      <w:pPr>
-        <w:tabs>
-          <w:tab w:val="left" w:pos="5948"/>
-        </w:tabs>
-        <w:jc w:val="both"/>
-        <w:rPr>
-          <w:rFonts w:ascii="Arial" w:hAnsi="Arial" w:cs="Arial"/>
-          <w:noProof/>
-          <w:sz w:val="24"/>
-        </w:rPr>
-      </w:pPr>
-    </w:p>
-    <w:p>
-      <w:pPr>
-        <w:tabs>
-          <w:tab w:val="left" w:pos="5948"/>
-        </w:tabs>
-        <w:jc w:val="both"/>
-        <w:rPr>
-          <w:rFonts w:ascii="Arial" w:hAnsi="Arial" w:cs="Arial"/>
-          <w:noProof/>
-          <w:sz w:val="24"/>
-        </w:rPr>
-      </w:pPr>
-    </w:p>
-    <w:p>
-      <w:pPr>
-        <w:tabs>
-          <w:tab w:val="left" w:pos="5948"/>
-        </w:tabs>
-        <w:jc w:val="both"/>
-        <w:rPr>
-          <w:rFonts w:ascii="Arial" w:hAnsi="Arial" w:cs="Arial"/>
-          <w:noProof/>
-          <w:sz w:val="24"/>
-        </w:rPr>
-      </w:pPr>
-    </w:p>
-    <w:p>
-      <w:pPr>
-        <w:tabs>
-          <w:tab w:val="left" w:pos="5948"/>
-        </w:tabs>
-        <w:jc w:val="both"/>
-        <w:rPr>
-          <w:rFonts w:ascii="Arial" w:hAnsi="Arial" w:cs="Arial"/>
-          <w:noProof/>
-          <w:sz w:val="24"/>
-        </w:rPr>
-      </w:pPr>
-    </w:p>
-    <w:p>
-      <w:pPr>
-        <w:tabs>
-          <w:tab w:val="left" w:pos="5948"/>
-        </w:tabs>
-        <w:jc w:val="both"/>
-        <w:rPr>
-          <w:rFonts w:ascii="Arial" w:hAnsi="Arial" w:cs="Arial"/>
-          <w:noProof/>
-          <w:sz w:val="24"/>
-        </w:rPr>
-      </w:pPr>
-    </w:p>
-    <w:p>
-      <w:pPr>
-        <w:tabs>
-          <w:tab w:val="left" w:pos="5948"/>
-        </w:tabs>
-        <w:jc w:val="both"/>
-        <w:rPr>
-          <w:rFonts w:ascii="Arial" w:hAnsi="Arial" w:cs="Arial"/>
-          <w:noProof/>
-          <w:sz w:val="24"/>
-        </w:rPr>
-      </w:pPr>
-    </w:p>
-    <w:p>
-      <w:pPr>
-        <w:tabs>
-          <w:tab w:val="left" w:pos="5948"/>
-        </w:tabs>
-        <w:jc w:val="both"/>
-        <w:rPr>
-          <w:rFonts w:ascii="Arial" w:hAnsi="Arial" w:cs="Arial"/>
-          <w:noProof/>
-          <w:sz w:val="24"/>
-        </w:rPr>
-      </w:pPr>
-    </w:p>
-    <w:p>
-      <w:pPr>
-        <w:tabs>
-          <w:tab w:val="left" w:pos="5948"/>
-        </w:tabs>
-        <w:jc w:val="both"/>
-        <w:rPr>
-          <w:rFonts w:ascii="Arial" w:hAnsi="Arial" w:cs="Arial"/>
-          <w:noProof/>
-          <w:sz w:val="24"/>
-        </w:rPr>
-      </w:pPr>
-    </w:p>
-    <w:p>
-      <w:pPr>
-        <w:tabs>
-          <w:tab w:val="left" w:pos="5948"/>
-        </w:tabs>
-        <w:jc w:val="both"/>
-        <w:rPr>
-          <w:rFonts w:ascii="Arial" w:hAnsi="Arial" w:cs="Arial"/>
-          <w:noProof/>
-          <w:sz w:val="24"/>
-        </w:rPr>
-      </w:pPr>
-    </w:p>
-    <w:p>
-      <w:pPr>
-        <w:tabs>
-          <w:tab w:val="left" w:pos="5948"/>
-        </w:tabs>
-        <w:jc w:val="both"/>
-        <w:rPr>
-          <w:rFonts w:ascii="Arial" w:hAnsi="Arial" w:cs="Arial"/>
-          <w:noProof/>
-          <w:sz w:val="24"/>
-        </w:rPr>
-      </w:pPr>
-      <w:r>
-        <w:rPr>
-          <w:rFonts w:ascii="Arial" w:hAnsi="Arial" w:cs="Arial"/>
-          <w:noProof/>
-          <w:sz w:val="24"/>
-        </w:rPr>
-        <w:t xml:space="preserve">Lego pasamos al formulario agregar contacto </w:t>
-      </w:r>
-      <w:r>
-        <w:rPr>
-          <w:rFonts w:ascii="Arial" w:hAnsi="Arial" w:cs="Arial"/>
-          <w:noProof/>
-          <w:sz w:val="24"/>
-        </w:rPr>
-        <w:t>“</w:t>
-      </w:r>
-      <w:r>
-        <w:rPr>
-          <w:rFonts w:ascii="Arial" w:hAnsi="Arial" w:cs="Arial"/>
-          <w:noProof/>
-          <w:sz w:val="24"/>
-        </w:rPr>
-        <w:t>Agregar contacto</w:t>
-      </w:r>
-      <w:r>
-        <w:rPr>
-          <w:rFonts w:ascii="Arial" w:hAnsi="Arial" w:cs="Arial"/>
-          <w:noProof/>
-          <w:sz w:val="24"/>
-        </w:rPr>
-        <w:t>”.</w:t>
-      </w:r>
-    </w:p>
-    <w:p>
-      <w:pPr>
-        <w:tabs>
-          <w:tab w:val="left" w:pos="5948"/>
-        </w:tabs>
-        <w:jc w:val="both"/>
-        <w:rPr>
-          <w:rFonts w:ascii="Arial" w:hAnsi="Arial" w:cs="Arial"/>
-          <w:noProof/>
-          <w:sz w:val="24"/>
-        </w:rPr>
-      </w:pPr>
-      <w:r>
-        <w:rPr>
-          <w:rFonts w:ascii="Arial" w:hAnsi="Arial" w:cs="Arial"/>
-          <w:noProof/>
-          <w:sz w:val="24"/>
-        </w:rPr>
-        <w:t xml:space="preserve">En esta captura se apresia un formulario que cuenta con los campos de: Nombre Apellido Paterno, Apellido Materno, FechaNacimiento, Email, Direccion y Telefono. Y en la parte inferio izquierda de la pantalla contamos con boton de agregar contacto, </w:t>
-      </w:r>
-      <w:r>
-        <w:rPr>
-          <w:rFonts w:ascii="Arial" w:hAnsi="Arial" w:cs="Arial"/>
-          <w:noProof/>
-          <w:sz w:val="24"/>
-        </w:rPr>
-        <w:t>este ejecutara la accion de insertar un nuevo contacto a nuestra agenda.</w:t>
-      </w:r>
-    </w:p>
-    <w:p>
-      <w:pPr>
-        <w:tabs>
-          <w:tab w:val="left" w:pos="5948"/>
-        </w:tabs>
-        <w:jc w:val="both"/>
-        <w:rPr>
-          <w:rFonts w:ascii="Arial" w:hAnsi="Arial" w:cs="Arial"/>
-          <w:noProof/>
-          <w:sz w:val="24"/>
-        </w:rPr>
-      </w:pPr>
-      <w:r>
-        <w:rPr>
-          <w:noProof/>
-        </w:rPr>
-        <w:lastRenderedPageBreak/>
-        <w:drawing>
-          <wp:inline distT="0" distB="0" distL="0" distR="0" wp14:anchorId="5B5A07E3" wp14:editId="34A7ACD3">
-            <wp:extent cx="4305300" cy="2047346"/>
-            <wp:effectExtent l="0" t="0" r="0" b="0"/>
-            <wp:docPr id="1873541072" name="Imagen 1"/>
-            <wp:cNvGraphicFramePr>
-              <a:graphicFrameLocks xmlns:a="http://schemas.openxmlformats.org/drawingml/2006/main" noChangeAspect="1"/>
-            </wp:cNvGraphicFramePr>
-            <a:graphic xmlns:a="http://schemas.openxmlformats.org/drawingml/2006/main">
-              <a:graphicData uri="http://schemas.openxmlformats.org/drawingml/2006/picture">
-                <pic:pic xmlns:pic="http://schemas.openxmlformats.org/drawingml/2006/picture">
-                  <pic:nvPicPr>
-                    <pic:cNvPr id="1873541072" name=""/>
-                    <pic:cNvPicPr/>
-                  </pic:nvPicPr>
-                  <pic:blipFill>
-                    <a:blip r:embed="rId14"/>
-                    <a:stretch>
-                      <a:fillRect/>
-                    </a:stretch>
-                  </pic:blipFill>
-                  <pic:spPr>
-                    <a:xfrm>
-                      <a:off x="0" y="0"/>
-                      <a:ext cx="4312057" cy="2050559"/>
-                    </a:xfrm>
-                    <a:prstGeom prst="rect">
-                      <a:avLst/>
-                    </a:prstGeom>
-                  </pic:spPr>
-                </pic:pic>
-              </a:graphicData>
-            </a:graphic>
-          </wp:inline>
-        </w:drawing>
-      </w:r>
-    </w:p>
-    <w:p>
-      <w:pPr>
-        <w:tabs>
-          <w:tab w:val="left" w:pos="5948"/>
-        </w:tabs>
-        <w:jc w:val="both"/>
-        <w:rPr>
-          <w:rFonts w:ascii="Arial" w:hAnsi="Arial" w:cs="Arial"/>
-          <w:noProof/>
-          <w:sz w:val="24"/>
-        </w:rPr>
-      </w:pPr>
-      <w:r>
-        <w:rPr>
-          <w:rFonts w:ascii="Arial" w:hAnsi="Arial" w:cs="Arial"/>
-          <w:noProof/>
-          <w:sz w:val="24"/>
-        </w:rPr>
-        <w:t>Cuando le demos click en el boton agregar, este nos mostrara un cuadro con el contacto agregado.</w:t>
-      </w:r>
-      <w:r>
-        <w:rPr>
-          <w:rFonts w:ascii="Arial" w:hAnsi="Arial" w:cs="Arial"/>
-          <w:noProof/>
-          <w:sz w:val="24"/>
-        </w:rPr>
-        <w:br/>
-      </w:r>
-      <w:r>
-        <w:rPr>
-          <w:noProof/>
-        </w:rPr>
-        <w:drawing>
-          <wp:inline distT="0" distB="0" distL="0" distR="0" wp14:anchorId="22D9FC30" wp14:editId="48BBFAEE">
-            <wp:extent cx="5400040" cy="1969770"/>
-            <wp:effectExtent l="0" t="0" r="0" b="0"/>
-            <wp:docPr id="2015778324" name="Imagen 1" descr="Interfaz de usuario gráfica, Texto, Aplicación&#10;&#10;Descripción generada automáticamente"/>
-            <wp:cNvGraphicFramePr>
-              <a:graphicFrameLocks xmlns:a="http://schemas.openxmlformats.org/drawingml/2006/main" noChangeAspect="1"/>
-            </wp:cNvGraphicFramePr>
-            <a:graphic xmlns:a="http://schemas.openxmlformats.org/drawingml/2006/main">
-              <a:graphicData uri="http://schemas.openxmlformats.org/drawingml/2006/picture">
-                <pic:pic xmlns:pic="http://schemas.openxmlformats.org/drawingml/2006/picture">
-                  <pic:nvPicPr>
-                    <pic:cNvPr id="2015778324" name="Imagen 1" descr="Interfaz de usuario gráfica, Texto, Aplicación&#10;&#10;Descripción generada automáticamente"/>
-                    <pic:cNvPicPr/>
-                  </pic:nvPicPr>
-                  <pic:blipFill>
-                    <a:blip r:embed="rId15"/>
-                    <a:stretch>
-                      <a:fillRect/>
-                    </a:stretch>
-                  </pic:blipFill>
-                  <pic:spPr>
-                    <a:xfrm>
-                      <a:off x="0" y="0"/>
-                      <a:ext cx="5400040" cy="1969770"/>
-                    </a:xfrm>
-                    <a:prstGeom prst="rect">
-                      <a:avLst/>
-                    </a:prstGeom>
-                  </pic:spPr>
-                </pic:pic>
-              </a:graphicData>
-            </a:graphic>
-          </wp:inline>
-        </w:drawing>
-      </w:r>
-    </w:p>
-    <w:p>
-      <w:pPr>
-        <w:tabs>
-          <w:tab w:val="left" w:pos="5948"/>
-        </w:tabs>
-        <w:jc w:val="both"/>
-        <w:rPr>
-          <w:rFonts w:ascii="Arial" w:hAnsi="Arial" w:cs="Arial"/>
-          <w:noProof/>
-          <w:sz w:val="24"/>
-        </w:rPr>
-      </w:pPr>
-    </w:p>
-    <w:p>
-      <w:pPr>
-        <w:tabs>
-          <w:tab w:val="left" w:pos="5948"/>
-        </w:tabs>
-        <w:jc w:val="both"/>
-        <w:rPr>
-          <w:rFonts w:ascii="Arial" w:hAnsi="Arial" w:cs="Arial"/>
-          <w:noProof/>
-          <w:sz w:val="24"/>
-        </w:rPr>
-      </w:pPr>
-      <w:r>
-        <w:rPr>
-          <w:rFonts w:ascii="Arial" w:hAnsi="Arial" w:cs="Arial"/>
-          <w:noProof/>
-          <w:sz w:val="24"/>
-        </w:rPr>
-        <w:t>Seguidamente tenemos la opcion de busqueda, esta generar una lista de todos los contactos agregados, tambien se realizara una busqueda por nombre o Telefono</w:t>
-      </w:r>
-      <w:r>
-        <w:rPr>
-          <w:noProof/>
-        </w:rPr>
-        <w:drawing>
-          <wp:inline distT="0" distB="0" distL="0" distR="0" wp14:anchorId="18BBB1A4" wp14:editId="1F1FBB60">
-            <wp:extent cx="5400040" cy="2273300"/>
-            <wp:effectExtent l="0" t="0" r="0" b="0"/>
-            <wp:docPr id="402196899" name="Imagen 1" descr="Interfaz de usuario gráfica, Texto, Aplicación, Correo electrónico&#10;&#10;Descripción generada automáticamente"/>
-            <wp:cNvGraphicFramePr>
-              <a:graphicFrameLocks xmlns:a="http://schemas.openxmlformats.org/drawingml/2006/main" noChangeAspect="1"/>
-            </wp:cNvGraphicFramePr>
-            <a:graphic xmlns:a="http://schemas.openxmlformats.org/drawingml/2006/main">
-              <a:graphicData uri="http://schemas.openxmlformats.org/drawingml/2006/picture">
-                <pic:pic xmlns:pic="http://schemas.openxmlformats.org/drawingml/2006/picture">
-                  <pic:nvPicPr>
-                    <pic:cNvPr id="402196899" name="Imagen 1" descr="Interfaz de usuario gráfica, Texto, Aplicación, Correo electrónico&#10;&#10;Descripción generada automáticamente"/>
-                    <pic:cNvPicPr/>
-                  </pic:nvPicPr>
-                  <pic:blipFill>
-                    <a:blip r:embed="rId16"/>
-                    <a:stretch>
-                      <a:fillRect/>
-                    </a:stretch>
-                  </pic:blipFill>
-                  <pic:spPr>
-                    <a:xfrm>
-                      <a:off x="0" y="0"/>
-                      <a:ext cx="5400040" cy="2273300"/>
-                    </a:xfrm>
-                    <a:prstGeom prst="rect">
-                      <a:avLst/>
-                    </a:prstGeom>
-                  </pic:spPr>
-                </pic:pic>
-              </a:graphicData>
-            </a:graphic>
-          </wp:inline>
-        </w:drawing>
-      </w:r>
-    </w:p>
-    <w:p>
-      <w:pPr>
-        <w:tabs>
-          <w:tab w:val="left" w:pos="5948"/>
-        </w:tabs>
-        <w:jc w:val="both"/>
-        <w:rPr>
-          <w:rFonts w:ascii="Arial" w:hAnsi="Arial" w:cs="Arial"/>
-          <w:noProof/>
-          <w:sz w:val="24"/>
-        </w:rPr>
-      </w:pPr>
     </w:p>
     <w:p>
       <w:pPr>
@@ -2813,7 +2802,6 @@
           <w:rFonts w:ascii="Arial" w:hAnsi="Arial" w:cs="Arial"/>
           <w:sz w:val="24"/>
         </w:rPr>
-        <w:lastRenderedPageBreak/>
         <w:t>Todo lo que tiene que ver con estructuras, puede parecer difícil en un principio, sin embargo, cuando se pone en práctica toda aquella teoría supuestamente aburrida, todo cambia, hasta la forma de pensar, de cómo se crean objetos, de cómo se almacena la información con respecto a los espacios de memoria establecidos; existen muchas curiosidades que aún se están investigando, sabemos que esta aplicación se puede mejorar.</w:t>
       </w:r>
     </w:p>
@@ -2892,7 +2880,35 @@
         <w:rPr>
           <w:rFonts w:ascii="Arial" w:hAnsi="Arial" w:cs="Arial"/>
         </w:rPr>
-        <w:t>Poner colores (Foreground, Background) por medio de notación húngara.</w:t>
+        <w:t>Poner colores (</w:t>
+      </w:r>
+      <w:proofErr w:type="spellStart"/>
+      <w:r>
+        <w:rPr>
+          <w:rFonts w:ascii="Arial" w:hAnsi="Arial" w:cs="Arial"/>
+        </w:rPr>
+        <w:t>Foreground</w:t>
+      </w:r>
+      <w:proofErr w:type="spellEnd"/>
+      <w:r>
+        <w:rPr>
+          <w:rFonts w:ascii="Arial" w:hAnsi="Arial" w:cs="Arial"/>
+        </w:rPr>
+        <w:t xml:space="preserve">, </w:t>
+      </w:r>
+      <w:proofErr w:type="spellStart"/>
+      <w:r>
+        <w:rPr>
+          <w:rFonts w:ascii="Arial" w:hAnsi="Arial" w:cs="Arial"/>
+        </w:rPr>
+        <w:t>Background</w:t>
+      </w:r>
+      <w:proofErr w:type="spellEnd"/>
+      <w:r>
+        <w:rPr>
+          <w:rFonts w:ascii="Arial" w:hAnsi="Arial" w:cs="Arial"/>
+        </w:rPr>
+        <w:t>) por medio de notación húngara.</w:t>
       </w:r>
     </w:p>
     <w:p>
@@ -3076,7 +3092,15 @@
           <w:rFonts w:ascii="Arial" w:hAnsi="Arial" w:cs="Arial"/>
           <w:sz w:val="24"/>
         </w:rPr>
-        <w:t>Los eventos de contactos se han creado y se han puesto en marcha exitosamente, correspondiendo a cada punto orientado en la guía para la elaboración de este proyecto, dejando sin lugar a duda, todos los puntos en discusión, resueltos.</w:t>
+        <w:t xml:space="preserve">Los eventos de contactos se han creado y se han puesto en marcha exitosamente, correspondiendo a cada punto orientado en la guía para la </w:t>
+      </w:r>
+      <w:r>
+        <w:rPr>
+          <w:rFonts w:ascii="Arial" w:hAnsi="Arial" w:cs="Arial"/>
+          <w:sz w:val="24"/>
+        </w:rPr>
+        <w:lastRenderedPageBreak/>
+        <w:t>elaboración de este proyecto, dejando sin lugar a duda, todos los puntos en discusión, resueltos.</w:t>
       </w:r>
     </w:p>
     <w:p>
@@ -3233,7 +3257,7 @@
         <v:path o:extrusionok="f" gradientshapeok="t" o:connecttype="rect"/>
         <o:lock v:ext="edit" aspectratio="t"/>
       </v:shapetype>
-      <v:shape id="_x0000_i1032" type="#_x0000_t75" style="width:11.4pt;height:11.4pt" o:bullet="t">
+      <v:shape id="_x0000_i1031" type="#_x0000_t75" style="width:11.4pt;height:11.4pt" o:bullet="t">
         <v:imagedata r:id="rId1" o:title="mso2A53"/>
       </v:shape>
     </w:pict>

</xml_diff>

<commit_message>
Se termino la conclusion
</commit_message>
<xml_diff>
--- a/DocumentacionAgendaJS.docx
+++ b/DocumentacionAgendaJS.docx
@@ -3335,13 +3335,22 @@
           <w:sz w:val="24"/>
         </w:rPr>
       </w:pPr>
-      <w:r>
-        <w:rPr>
-          <w:rFonts w:ascii="Arial" w:hAnsi="Arial" w:cs="Arial"/>
-          <w:b/>
-          <w:sz w:val="24"/>
-        </w:rPr>
-        <w:lastRenderedPageBreak/>
+    </w:p>
+    <w:p>
+      <w:pPr>
+        <w:jc w:val="center"/>
+        <w:rPr>
+          <w:rFonts w:ascii="Arial" w:hAnsi="Arial" w:cs="Arial"/>
+          <w:b/>
+          <w:sz w:val="24"/>
+        </w:rPr>
+      </w:pPr>
+      <w:r>
+        <w:rPr>
+          <w:rFonts w:ascii="Arial" w:hAnsi="Arial" w:cs="Arial"/>
+          <w:b/>
+          <w:sz w:val="24"/>
+        </w:rPr>
         <w:t>CONCLUSIÓN</w:t>
       </w:r>
     </w:p>
@@ -3358,57 +3367,64 @@
           <w:rFonts w:ascii="Arial" w:hAnsi="Arial" w:cs="Arial"/>
           <w:sz w:val="24"/>
         </w:rPr>
-        <w:t>En el desarrollo de esta agenda electrónica, se ha destacado el uso de estructuras, por encima de los arreglos unidimensionales y multidimensionales normales de enteros, flotantes y cadenas, orientándose así directamente a estructuras. Se ha logrado con creces, la inventiva de la aplicación para la interacción con el usuario final, tomando en cuenta que se ha creado todos los eventos necesarios para tener una agenda electrónica completa en cuanto a funcionalidad.</w:t>
-      </w:r>
-    </w:p>
-    <w:p>
-      <w:pPr>
-        <w:jc w:val="both"/>
-        <w:rPr>
-          <w:rFonts w:ascii="Arial" w:hAnsi="Arial" w:cs="Arial"/>
-          <w:sz w:val="24"/>
-        </w:rPr>
-      </w:pPr>
-    </w:p>
-    <w:p>
-      <w:pPr>
-        <w:jc w:val="both"/>
-        <w:rPr>
-          <w:rFonts w:ascii="Arial" w:hAnsi="Arial" w:cs="Arial"/>
-          <w:sz w:val="24"/>
-        </w:rPr>
-      </w:pPr>
-      <w:r>
-        <w:rPr>
-          <w:rFonts w:ascii="Arial" w:hAnsi="Arial" w:cs="Arial"/>
-          <w:sz w:val="24"/>
-        </w:rPr>
-        <w:t>Los eventos de contactos se han creado y se han puesto en marcha exitosamente, correspondiendo a cada punto orientado en la guía para la elaboración de este proyecto, dejando sin lugar a duda, todos los puntos en discusión, resueltos.</w:t>
-      </w:r>
-    </w:p>
-    <w:p>
-      <w:pPr>
-        <w:jc w:val="both"/>
-        <w:rPr>
-          <w:rFonts w:ascii="Arial" w:hAnsi="Arial" w:cs="Arial"/>
-          <w:sz w:val="24"/>
-        </w:rPr>
-      </w:pPr>
-    </w:p>
-    <w:p>
-      <w:pPr>
-        <w:jc w:val="both"/>
-        <w:rPr>
-          <w:rFonts w:ascii="Arial" w:hAnsi="Arial" w:cs="Arial"/>
-          <w:sz w:val="24"/>
-        </w:rPr>
-      </w:pPr>
-      <w:r>
-        <w:rPr>
-          <w:rFonts w:ascii="Arial" w:hAnsi="Arial" w:cs="Arial"/>
-          <w:sz w:val="24"/>
-        </w:rPr>
-        <w:t>La aplicación está accesible, todas las instrucciones de relevancia totalmente comentadas.</w:t>
+        <w:t>En conclusión, este proyecto de aplicación de agenda en JavaScript, HTML5 y CSS tiene como objetivo desarrollar una herramienta interactiva y dinámica que permita al usuario gestionar contactos de manera eficiente. El uso de estructuras de datos permitirá almacenar la información de los contactos de forma organizada y acceder a ellos fácilmente.</w:t>
+      </w:r>
+    </w:p>
+    <w:p>
+      <w:pPr>
+        <w:jc w:val="both"/>
+        <w:rPr>
+          <w:rFonts w:ascii="Arial" w:hAnsi="Arial" w:cs="Arial"/>
+          <w:sz w:val="24"/>
+        </w:rPr>
+      </w:pPr>
+    </w:p>
+    <w:p>
+      <w:pPr>
+        <w:jc w:val="both"/>
+        <w:rPr>
+          <w:rFonts w:ascii="Arial" w:hAnsi="Arial" w:cs="Arial"/>
+          <w:sz w:val="24"/>
+        </w:rPr>
+      </w:pPr>
+      <w:r>
+        <w:rPr>
+          <w:rFonts w:ascii="Arial" w:hAnsi="Arial" w:cs="Arial"/>
+          <w:sz w:val="24"/>
+        </w:rPr>
+        <w:t>Además, se busca aplicar eventos de contactos que permitan agregar, buscar, actualizar y eliminar contactos de forma sencilla y práctica. La originalidad y diferenciación en el algoritmo es un aspecto importante para destacar y crear una experiencia de usuario única</w:t>
+      </w:r>
+      <w:r>
+        <w:rPr>
+          <w:rFonts w:ascii="Arial" w:hAnsi="Arial" w:cs="Arial"/>
+          <w:sz w:val="24"/>
+        </w:rPr>
+        <w:t>.</w:t>
+      </w:r>
+    </w:p>
+    <w:p>
+      <w:pPr>
+        <w:jc w:val="both"/>
+        <w:rPr>
+          <w:rFonts w:ascii="Arial" w:hAnsi="Arial" w:cs="Arial"/>
+          <w:sz w:val="24"/>
+        </w:rPr>
+      </w:pPr>
+    </w:p>
+    <w:p>
+      <w:pPr>
+        <w:jc w:val="both"/>
+        <w:rPr>
+          <w:rFonts w:ascii="Arial" w:hAnsi="Arial" w:cs="Arial"/>
+          <w:sz w:val="24"/>
+        </w:rPr>
+      </w:pPr>
+      <w:r>
+        <w:rPr>
+          <w:rFonts w:ascii="Arial" w:hAnsi="Arial" w:cs="Arial"/>
+          <w:sz w:val="24"/>
+        </w:rPr>
+        <w:t>En resumen, este proyecto busca brindar una solución de agenda electrónica digital para los usuarios, utilizando tecnologías de programación de vanguardia y enfoque en la experiencia de usuario, con la finalidad de ofrecer una herramienta eficiente, práctica y fácil de usar.</w:t>
       </w:r>
     </w:p>
     <w:p>
@@ -3540,7 +3556,7 @@
         <v:path o:extrusionok="f" gradientshapeok="t" o:connecttype="rect"/>
         <o:lock v:ext="edit" aspectratio="t"/>
       </v:shapetype>
-      <v:shape id="_x0000_i1032" type="#_x0000_t75" style="width:11.4pt;height:11.4pt" o:bullet="t">
+      <v:shape id="_x0000_i1036" type="#_x0000_t75" style="width:11.4pt;height:11.4pt" o:bullet="t">
         <v:imagedata r:id="rId1" o:title="mso2A53"/>
       </v:shape>
     </w:pict>

</xml_diff>